<commit_message>
fix C# ****in' dictionaries
</commit_message>
<xml_diff>
--- a/4. Dictionaries/08. Programming-Fundamentals-Extended-Dictionaries-Lab.docx
+++ b/4. Dictionaries/08. Programming-Fundamentals-Extended-Dictionaries-Lab.docx
@@ -4,7 +4,7 @@
   <w:body>
     <w:p>
       <w:pPr>
-        <w:pStyle w:val="Heading1"/>
+        <w:pStyle w:val="1"/>
       </w:pPr>
       <w:r>
         <w:t>Lab</w:t>
@@ -23,7 +23,7 @@
       <w:hyperlink r:id="rId8" w:history="1">
         <w:r>
           <w:rPr>
-            <w:rStyle w:val="Hyperlink"/>
+            <w:rStyle w:val="a9"/>
           </w:rPr>
           <w:t>“Programming Fundamentals” course @ SoftUni</w:t>
         </w:r>
@@ -47,7 +47,7 @@
       <w:hyperlink r:id="rId9" w:history="1">
         <w:r>
           <w:rPr>
-            <w:rStyle w:val="Hyperlink"/>
+            <w:rStyle w:val="a9"/>
           </w:rPr>
           <w:t>https://judge.softuni.bg/Contests/174/Dictionaries-Lambda-and-LINQ-Lab</w:t>
         </w:r>
@@ -58,7 +58,7 @@
     </w:p>
     <w:p>
       <w:pPr>
-        <w:pStyle w:val="Heading2"/>
+        <w:pStyle w:val="2"/>
         <w:rPr>
           <w:lang w:val="en-US"/>
         </w:rPr>
@@ -106,7 +106,7 @@
     </w:p>
     <w:p>
       <w:pPr>
-        <w:pStyle w:val="ListParagraph"/>
+        <w:pStyle w:val="ac"/>
         <w:numPr>
           <w:ilvl w:val="0"/>
           <w:numId w:val="4"/>
@@ -124,7 +124,7 @@
     </w:p>
     <w:p>
       <w:pPr>
-        <w:pStyle w:val="ListParagraph"/>
+        <w:pStyle w:val="ac"/>
         <w:numPr>
           <w:ilvl w:val="0"/>
           <w:numId w:val="4"/>
@@ -142,7 +142,7 @@
     </w:p>
     <w:p>
       <w:pPr>
-        <w:pStyle w:val="Heading3"/>
+        <w:pStyle w:val="3"/>
       </w:pPr>
       <w:r>
         <w:t>Example</w:t>
@@ -153,7 +153,7 @@
     </w:p>
     <w:tbl>
       <w:tblPr>
-        <w:tblStyle w:val="TableGrid"/>
+        <w:tblStyle w:val="af"/>
         <w:tblW w:w="5896" w:type="dxa"/>
         <w:tblInd w:w="155" w:type="dxa"/>
         <w:tblCellMar>
@@ -347,7 +347,7 @@
     </w:tbl>
     <w:p>
       <w:pPr>
-        <w:pStyle w:val="Heading3"/>
+        <w:pStyle w:val="3"/>
       </w:pPr>
       <w:r>
         <w:t>Hints</w:t>
@@ -355,7 +355,7 @@
     </w:p>
     <w:p>
       <w:pPr>
-        <w:pStyle w:val="ListParagraph"/>
+        <w:pStyle w:val="ac"/>
         <w:numPr>
           <w:ilvl w:val="0"/>
           <w:numId w:val="3"/>
@@ -463,7 +463,7 @@
     </w:p>
     <w:p>
       <w:pPr>
-        <w:pStyle w:val="ListParagraph"/>
+        <w:pStyle w:val="ac"/>
         <w:numPr>
           <w:ilvl w:val="0"/>
           <w:numId w:val="3"/>
@@ -502,7 +502,7 @@
     </w:p>
     <w:p>
       <w:pPr>
-        <w:pStyle w:val="ListParagraph"/>
+        <w:pStyle w:val="ac"/>
         <w:numPr>
           <w:ilvl w:val="0"/>
           <w:numId w:val="3"/>
@@ -514,7 +514,7 @@
     </w:p>
     <w:p>
       <w:pPr>
-        <w:pStyle w:val="Heading2"/>
+        <w:pStyle w:val="2"/>
         <w:rPr>
           <w:lang w:val="en-US"/>
         </w:rPr>
@@ -565,7 +565,7 @@
     </w:p>
     <w:p>
       <w:pPr>
-        <w:pStyle w:val="Heading3"/>
+        <w:pStyle w:val="3"/>
       </w:pPr>
       <w:r>
         <w:t>Example</w:t>
@@ -576,7 +576,7 @@
     </w:p>
     <w:tbl>
       <w:tblPr>
-        <w:tblStyle w:val="TableGrid"/>
+        <w:tblStyle w:val="af"/>
         <w:tblW w:w="10246" w:type="dxa"/>
         <w:tblInd w:w="155" w:type="dxa"/>
         <w:tblCellMar>
@@ -1014,7 +1014,7 @@
     </w:tbl>
     <w:p>
       <w:pPr>
-        <w:pStyle w:val="Heading3"/>
+        <w:pStyle w:val="3"/>
       </w:pPr>
       <w:r>
         <w:t>Hints</w:t>
@@ -1022,7 +1022,7 @@
     </w:p>
     <w:p>
       <w:pPr>
-        <w:pStyle w:val="ListParagraph"/>
+        <w:pStyle w:val="ac"/>
         <w:numPr>
           <w:ilvl w:val="0"/>
           <w:numId w:val="2"/>
@@ -1035,19 +1035,25 @@
         <w:rPr>
           <w:rStyle w:val="CodeChar"/>
         </w:rPr>
-        <w:t>SortedDictionary&lt;double,</w:t>
-      </w:r>
-      <w:r>
-        <w:t xml:space="preserve"> </w:t>
+        <w:t>sorted dicrtionary (key=nums</w:t>
       </w:r>
       <w:r>
         <w:rPr>
           <w:rStyle w:val="CodeChar"/>
         </w:rPr>
-        <w:t>int&gt;</w:t>
-      </w:r>
-      <w:r>
-        <w:t xml:space="preserve"> named </w:t>
+        <w:t>,</w:t>
+      </w:r>
+      <w:r>
+        <w:t xml:space="preserve"> </w:t>
+      </w:r>
+      <w:r>
+        <w:rPr>
+          <w:rStyle w:val="CodeChar"/>
+        </w:rPr>
+        <w:t xml:space="preserve">value=count) </w:t>
+      </w:r>
+      <w:r>
+        <w:t xml:space="preserve">named </w:t>
       </w:r>
       <w:r>
         <w:rPr>
@@ -1061,7 +1067,7 @@
     </w:p>
     <w:p>
       <w:pPr>
-        <w:pStyle w:val="ListParagraph"/>
+        <w:pStyle w:val="ac"/>
         <w:numPr>
           <w:ilvl w:val="0"/>
           <w:numId w:val="2"/>
@@ -1127,7 +1133,7 @@
     </w:p>
     <w:p>
       <w:pPr>
-        <w:pStyle w:val="ListParagraph"/>
+        <w:pStyle w:val="ac"/>
         <w:numPr>
           <w:ilvl w:val="0"/>
           <w:numId w:val="2"/>
@@ -1155,8 +1161,22 @@
         <w:rPr>
           <w:rStyle w:val="CodeChar"/>
         </w:rPr>
-        <w:t>counts.Keys</w:t>
-      </w:r>
+        <w:t>counts.k</w:t>
+      </w:r>
+      <w:r>
+        <w:rPr>
+          <w:rStyle w:val="CodeChar"/>
+        </w:rPr>
+        <w:t>eys</w:t>
+      </w:r>
+      <w:r>
+        <w:rPr>
+          <w:rStyle w:val="CodeChar"/>
+        </w:rPr>
+        <w:t>()</w:t>
+      </w:r>
+      <w:bookmarkStart w:id="0" w:name="_GoBack"/>
+      <w:bookmarkEnd w:id="0"/>
       <w:r>
         <w:rPr>
           <w:noProof/>
@@ -1185,10 +1205,7 @@
         <w:t>.</w:t>
       </w:r>
     </w:p>
-    <w:p>
-      <w:bookmarkStart w:id="0" w:name="_GoBack"/>
-      <w:bookmarkEnd w:id="0"/>
-    </w:p>
+    <w:p/>
     <w:sectPr>
       <w:headerReference w:type="default" r:id="rId10"/>
       <w:footerReference w:type="default" r:id="rId11"/>
@@ -1230,7 +1247,7 @@
 <w:ftr xmlns:wpc="http://schemas.microsoft.com/office/word/2010/wordprocessingCanvas" xmlns:cx="http://schemas.microsoft.com/office/drawing/2014/chartex" xmlns:cx1="http://schemas.microsoft.com/office/drawing/2015/9/8/chartex" xmlns:cx2="http://schemas.microsoft.com/office/drawing/2015/10/21/chartex" xmlns:cx3="http://schemas.microsoft.com/office/drawing/2016/5/9/chartex" xmlns:cx4="http://schemas.microsoft.com/office/drawing/2016/5/10/chartex" xmlns:cx5="http://schemas.microsoft.com/office/drawing/2016/5/11/chartex" xmlns:cx6="http://schemas.microsoft.com/office/drawing/2016/5/12/chartex" xmlns:cx7="http://schemas.microsoft.com/office/drawing/2016/5/13/chartex" xmlns:cx8="http://schemas.microsoft.com/office/drawing/2016/5/14/chartex" xmlns:mc="http://schemas.openxmlformats.org/markup-compatibility/2006" xmlns:aink="http://schemas.microsoft.com/office/drawing/2016/ink" xmlns:am3d="http://schemas.microsoft.com/office/drawing/2017/model3d" xmlns:o="urn:schemas-microsoft-com:office:office" xmlns:r="http://schemas.openxmlformats.org/officeDocument/2006/relationships" xmlns:m="http://schemas.openxmlformats.org/officeDocument/2006/math" xmlns:v="urn:schemas-microsoft-com:vml" xmlns:wp14="http://schemas.microsoft.com/office/word/2010/wordprocessingDrawing" xmlns:wp="http://schemas.openxmlformats.org/drawingml/2006/wordprocessingDrawing" xmlns:w10="urn:schemas-microsoft-com:office:word" xmlns:w="http://schemas.openxmlformats.org/wordprocessingml/2006/main" xmlns:w14="http://schemas.microsoft.com/office/word/2010/wordml" xmlns:w15="http://schemas.microsoft.com/office/word/2012/wordml" xmlns:w16cid="http://schemas.microsoft.com/office/word/2016/wordml/cid" xmlns:w16se="http://schemas.microsoft.com/office/word/2015/wordml/symex" xmlns:wpg="http://schemas.microsoft.com/office/word/2010/wordprocessingGroup" xmlns:wpi="http://schemas.microsoft.com/office/word/2010/wordprocessingInk" xmlns:wne="http://schemas.microsoft.com/office/word/2006/wordml" xmlns:wps="http://schemas.microsoft.com/office/word/2010/wordprocessingShape" mc:Ignorable="w14 w15 w16se w16cid wp14">
   <w:p>
     <w:pPr>
-      <w:pStyle w:val="Footer"/>
+      <w:pStyle w:val="a5"/>
     </w:pPr>
     <w:r>
       <w:rPr>
@@ -2022,7 +2039,7 @@
                           <w:hyperlink r:id="rId3" w:history="1">
                             <w:r>
                               <w:rPr>
-                                <w:rStyle w:val="Hyperlink"/>
+                                <w:rStyle w:val="a9"/>
                                 <w:sz w:val="19"/>
                                 <w:szCs w:val="19"/>
                               </w:rPr>
@@ -2054,7 +2071,7 @@
                           <w:hyperlink r:id="rId4" w:history="1">
                             <w:r>
                               <w:rPr>
-                                <w:rStyle w:val="Hyperlink"/>
+                                <w:rStyle w:val="a9"/>
                                 <w:sz w:val="19"/>
                                 <w:szCs w:val="19"/>
                               </w:rPr>
@@ -3241,7 +3258,7 @@
 <w:hdr xmlns:wpc="http://schemas.microsoft.com/office/word/2010/wordprocessingCanvas" xmlns:cx="http://schemas.microsoft.com/office/drawing/2014/chartex" xmlns:cx1="http://schemas.microsoft.com/office/drawing/2015/9/8/chartex" xmlns:cx2="http://schemas.microsoft.com/office/drawing/2015/10/21/chartex" xmlns:cx3="http://schemas.microsoft.com/office/drawing/2016/5/9/chartex" xmlns:cx4="http://schemas.microsoft.com/office/drawing/2016/5/10/chartex" xmlns:cx5="http://schemas.microsoft.com/office/drawing/2016/5/11/chartex" xmlns:cx6="http://schemas.microsoft.com/office/drawing/2016/5/12/chartex" xmlns:cx7="http://schemas.microsoft.com/office/drawing/2016/5/13/chartex" xmlns:cx8="http://schemas.microsoft.com/office/drawing/2016/5/14/chartex" xmlns:mc="http://schemas.openxmlformats.org/markup-compatibility/2006" xmlns:aink="http://schemas.microsoft.com/office/drawing/2016/ink" xmlns:am3d="http://schemas.microsoft.com/office/drawing/2017/model3d" xmlns:o="urn:schemas-microsoft-com:office:office" xmlns:r="http://schemas.openxmlformats.org/officeDocument/2006/relationships" xmlns:m="http://schemas.openxmlformats.org/officeDocument/2006/math" xmlns:v="urn:schemas-microsoft-com:vml" xmlns:wp14="http://schemas.microsoft.com/office/word/2010/wordprocessingDrawing" xmlns:wp="http://schemas.openxmlformats.org/drawingml/2006/wordprocessingDrawing" xmlns:w10="urn:schemas-microsoft-com:office:word" xmlns:w="http://schemas.openxmlformats.org/wordprocessingml/2006/main" xmlns:w14="http://schemas.microsoft.com/office/word/2010/wordml" xmlns:w15="http://schemas.microsoft.com/office/word/2012/wordml" xmlns:w16cid="http://schemas.microsoft.com/office/word/2016/wordml/cid" xmlns:w16se="http://schemas.microsoft.com/office/word/2015/wordml/symex" xmlns:wpg="http://schemas.microsoft.com/office/word/2010/wordprocessingGroup" xmlns:wpi="http://schemas.microsoft.com/office/word/2010/wordprocessingInk" xmlns:wne="http://schemas.microsoft.com/office/word/2006/wordml" xmlns:wps="http://schemas.microsoft.com/office/word/2010/wordprocessingShape" mc:Ignorable="w14 w15 w16se w16cid wp14">
   <w:p>
     <w:pPr>
-      <w:pStyle w:val="Header"/>
+      <w:pStyle w:val="a3"/>
       <w:ind w:hanging="1134"/>
     </w:pPr>
   </w:p>
@@ -3822,7 +3839,7 @@
     <w:lvl w:ilvl="0" w:tplc="018CA32A">
       <w:start w:val="1"/>
       <w:numFmt w:val="decimal"/>
-      <w:pStyle w:val="Heading2"/>
+      <w:pStyle w:val="2"/>
       <w:lvlText w:val="%1."/>
       <w:lvlJc w:val="left"/>
       <w:pPr>
@@ -4371,6 +4388,7 @@
     <w:lsdException w:name="HTML Sample" w:semiHidden="1" w:unhideWhenUsed="1"/>
     <w:lsdException w:name="HTML Typewriter" w:semiHidden="1" w:unhideWhenUsed="1"/>
     <w:lsdException w:name="HTML Variable" w:semiHidden="1" w:unhideWhenUsed="1"/>
+    <w:lsdException w:name="Normal Table" w:semiHidden="1" w:unhideWhenUsed="1"/>
     <w:lsdException w:name="annotation subject" w:semiHidden="1" w:unhideWhenUsed="1"/>
     <w:lsdException w:name="No List" w:semiHidden="1" w:unhideWhenUsed="1"/>
     <w:lsdException w:name="Outline List 1" w:semiHidden="1" w:unhideWhenUsed="1"/>
@@ -4415,6 +4433,7 @@
     <w:lsdException w:name="Table Professional" w:semiHidden="1" w:unhideWhenUsed="1"/>
     <w:lsdException w:name="Table Subtle 1" w:semiHidden="1" w:unhideWhenUsed="1"/>
     <w:lsdException w:name="Table Subtle 2" w:semiHidden="1" w:unhideWhenUsed="1"/>
+    <w:lsdException w:name="Table Web 1" w:semiHidden="1" w:unhideWhenUsed="1"/>
     <w:lsdException w:name="Table Web 2" w:semiHidden="1" w:unhideWhenUsed="1"/>
     <w:lsdException w:name="Table Web 3" w:semiHidden="1" w:unhideWhenUsed="1"/>
     <w:lsdException w:name="Balloon Text" w:semiHidden="1" w:unhideWhenUsed="1"/>
@@ -4640,7 +4659,7 @@
     <w:lsdException w:name="Hashtag" w:semiHidden="1" w:unhideWhenUsed="1"/>
     <w:lsdException w:name="Unresolved Mention" w:semiHidden="1" w:unhideWhenUsed="1"/>
   </w:latentStyles>
-  <w:style w:type="paragraph" w:default="1" w:styleId="Normal">
+  <w:style w:type="paragraph" w:default="1" w:styleId="a">
     <w:name w:val="Normal"/>
     <w:qFormat/>
     <w:rsid w:val="008063E1"/>
@@ -4648,11 +4667,11 @@
       <w:spacing w:before="80" w:after="120"/>
     </w:pPr>
   </w:style>
-  <w:style w:type="paragraph" w:styleId="Heading1">
+  <w:style w:type="paragraph" w:styleId="1">
     <w:name w:val="heading 1"/>
-    <w:basedOn w:val="Normal"/>
-    <w:next w:val="Normal"/>
-    <w:link w:val="Heading1Char"/>
+    <w:basedOn w:val="a"/>
+    <w:next w:val="a"/>
+    <w:link w:val="10"/>
     <w:uiPriority w:val="9"/>
     <w:qFormat/>
     <w:rsid w:val="009254B7"/>
@@ -4670,11 +4689,11 @@
       <w:szCs w:val="32"/>
     </w:rPr>
   </w:style>
-  <w:style w:type="paragraph" w:styleId="Heading2">
+  <w:style w:type="paragraph" w:styleId="2">
     <w:name w:val="heading 2"/>
-    <w:basedOn w:val="Normal"/>
-    <w:next w:val="Normal"/>
-    <w:link w:val="Heading2Char"/>
+    <w:basedOn w:val="a"/>
+    <w:next w:val="a"/>
+    <w:link w:val="20"/>
     <w:uiPriority w:val="9"/>
     <w:qFormat/>
     <w:rsid w:val="0079305D"/>
@@ -4696,11 +4715,11 @@
       <w:lang w:val="bg-BG"/>
     </w:rPr>
   </w:style>
-  <w:style w:type="paragraph" w:styleId="Heading3">
+  <w:style w:type="paragraph" w:styleId="3">
     <w:name w:val="heading 3"/>
-    <w:basedOn w:val="Normal"/>
-    <w:next w:val="Normal"/>
-    <w:link w:val="Heading3Char"/>
+    <w:basedOn w:val="a"/>
+    <w:next w:val="a"/>
+    <w:link w:val="30"/>
     <w:uiPriority w:val="9"/>
     <w:unhideWhenUsed/>
     <w:qFormat/>
@@ -4719,11 +4738,11 @@
       <w:szCs w:val="32"/>
     </w:rPr>
   </w:style>
-  <w:style w:type="paragraph" w:styleId="Heading4">
+  <w:style w:type="paragraph" w:styleId="4">
     <w:name w:val="heading 4"/>
-    <w:basedOn w:val="Normal"/>
-    <w:next w:val="Normal"/>
-    <w:link w:val="Heading4Char"/>
+    <w:basedOn w:val="a"/>
+    <w:next w:val="a"/>
+    <w:link w:val="40"/>
     <w:uiPriority w:val="9"/>
     <w:unhideWhenUsed/>
     <w:qFormat/>
@@ -4742,11 +4761,11 @@
       <w:sz w:val="28"/>
     </w:rPr>
   </w:style>
-  <w:style w:type="paragraph" w:styleId="Heading5">
+  <w:style w:type="paragraph" w:styleId="5">
     <w:name w:val="heading 5"/>
-    <w:basedOn w:val="Normal"/>
-    <w:next w:val="Normal"/>
-    <w:link w:val="Heading5Char"/>
+    <w:basedOn w:val="a"/>
+    <w:next w:val="a"/>
+    <w:link w:val="50"/>
     <w:uiPriority w:val="9"/>
     <w:semiHidden/>
     <w:unhideWhenUsed/>
@@ -4764,13 +4783,13 @@
       <w:color w:val="B2500E"/>
     </w:rPr>
   </w:style>
-  <w:style w:type="character" w:default="1" w:styleId="DefaultParagraphFont">
+  <w:style w:type="character" w:default="1" w:styleId="a0">
     <w:name w:val="Default Paragraph Font"/>
     <w:uiPriority w:val="1"/>
     <w:semiHidden/>
     <w:unhideWhenUsed/>
   </w:style>
-  <w:style w:type="table" w:default="1" w:styleId="TableNormal">
+  <w:style w:type="table" w:default="1" w:styleId="a1">
     <w:name w:val="Normal Table"/>
     <w:uiPriority w:val="99"/>
     <w:semiHidden/>
@@ -4785,16 +4804,16 @@
       </w:tblCellMar>
     </w:tblPr>
   </w:style>
-  <w:style w:type="numbering" w:default="1" w:styleId="NoList">
+  <w:style w:type="numbering" w:default="1" w:styleId="a2">
     <w:name w:val="No List"/>
     <w:uiPriority w:val="99"/>
     <w:semiHidden/>
     <w:unhideWhenUsed/>
   </w:style>
-  <w:style w:type="paragraph" w:styleId="Header">
+  <w:style w:type="paragraph" w:styleId="a3">
     <w:name w:val="header"/>
-    <w:basedOn w:val="Normal"/>
-    <w:link w:val="HeaderChar"/>
+    <w:basedOn w:val="a"/>
+    <w:link w:val="a4"/>
     <w:uiPriority w:val="99"/>
     <w:unhideWhenUsed/>
     <w:rsid w:val="008068A2"/>
@@ -4806,17 +4825,17 @@
       <w:spacing w:after="0" w:line="240" w:lineRule="auto"/>
     </w:pPr>
   </w:style>
-  <w:style w:type="character" w:customStyle="1" w:styleId="HeaderChar">
-    <w:name w:val="Header Char"/>
-    <w:basedOn w:val="DefaultParagraphFont"/>
-    <w:link w:val="Header"/>
+  <w:style w:type="character" w:customStyle="1" w:styleId="a4">
+    <w:name w:val="Горен колонтитул Знак"/>
+    <w:basedOn w:val="a0"/>
+    <w:link w:val="a3"/>
     <w:uiPriority w:val="99"/>
     <w:rsid w:val="008068A2"/>
   </w:style>
-  <w:style w:type="paragraph" w:styleId="Footer">
+  <w:style w:type="paragraph" w:styleId="a5">
     <w:name w:val="footer"/>
-    <w:basedOn w:val="Normal"/>
-    <w:link w:val="FooterChar"/>
+    <w:basedOn w:val="a"/>
+    <w:link w:val="a6"/>
     <w:uiPriority w:val="99"/>
     <w:unhideWhenUsed/>
     <w:rsid w:val="008068A2"/>
@@ -4828,17 +4847,17 @@
       <w:spacing w:after="0" w:line="240" w:lineRule="auto"/>
     </w:pPr>
   </w:style>
-  <w:style w:type="character" w:customStyle="1" w:styleId="FooterChar">
-    <w:name w:val="Footer Char"/>
-    <w:basedOn w:val="DefaultParagraphFont"/>
-    <w:link w:val="Footer"/>
+  <w:style w:type="character" w:customStyle="1" w:styleId="a6">
+    <w:name w:val="Долен колонтитул Знак"/>
+    <w:basedOn w:val="a0"/>
+    <w:link w:val="a5"/>
     <w:uiPriority w:val="99"/>
     <w:rsid w:val="008068A2"/>
   </w:style>
-  <w:style w:type="paragraph" w:styleId="BalloonText">
+  <w:style w:type="paragraph" w:styleId="a7">
     <w:name w:val="Balloon Text"/>
-    <w:basedOn w:val="Normal"/>
-    <w:link w:val="BalloonTextChar"/>
+    <w:basedOn w:val="a"/>
+    <w:link w:val="a8"/>
     <w:uiPriority w:val="99"/>
     <w:semiHidden/>
     <w:unhideWhenUsed/>
@@ -4852,10 +4871,10 @@
       <w:szCs w:val="16"/>
     </w:rPr>
   </w:style>
-  <w:style w:type="character" w:customStyle="1" w:styleId="BalloonTextChar">
-    <w:name w:val="Balloon Text Char"/>
-    <w:basedOn w:val="DefaultParagraphFont"/>
-    <w:link w:val="BalloonText"/>
+  <w:style w:type="character" w:customStyle="1" w:styleId="a8">
+    <w:name w:val="Изнесен текст Знак"/>
+    <w:basedOn w:val="a0"/>
+    <w:link w:val="a7"/>
     <w:uiPriority w:val="99"/>
     <w:semiHidden/>
     <w:rsid w:val="00564D7B"/>
@@ -4865,9 +4884,9 @@
       <w:szCs w:val="16"/>
     </w:rPr>
   </w:style>
-  <w:style w:type="character" w:styleId="Hyperlink">
+  <w:style w:type="character" w:styleId="a9">
     <w:name w:val="Hyperlink"/>
-    <w:basedOn w:val="DefaultParagraphFont"/>
+    <w:basedOn w:val="a0"/>
     <w:uiPriority w:val="99"/>
     <w:unhideWhenUsed/>
     <w:rsid w:val="0079324A"/>
@@ -4876,10 +4895,10 @@
       <w:u w:val="single"/>
     </w:rPr>
   </w:style>
-  <w:style w:type="character" w:customStyle="1" w:styleId="Heading1Char">
-    <w:name w:val="Heading 1 Char"/>
-    <w:basedOn w:val="DefaultParagraphFont"/>
-    <w:link w:val="Heading1"/>
+  <w:style w:type="character" w:customStyle="1" w:styleId="10">
+    <w:name w:val="Заглавие 1 Знак"/>
+    <w:basedOn w:val="a0"/>
+    <w:link w:val="1"/>
     <w:uiPriority w:val="9"/>
     <w:rsid w:val="009254B7"/>
     <w:rPr>
@@ -4890,10 +4909,10 @@
       <w:szCs w:val="32"/>
     </w:rPr>
   </w:style>
-  <w:style w:type="character" w:customStyle="1" w:styleId="Heading2Char">
-    <w:name w:val="Heading 2 Char"/>
-    <w:basedOn w:val="DefaultParagraphFont"/>
-    <w:link w:val="Heading2"/>
+  <w:style w:type="character" w:customStyle="1" w:styleId="20">
+    <w:name w:val="Заглавие 2 Знак"/>
+    <w:basedOn w:val="a0"/>
+    <w:link w:val="2"/>
     <w:uiPriority w:val="9"/>
     <w:rsid w:val="0079305D"/>
     <w:rPr>
@@ -4905,9 +4924,9 @@
       <w:lang w:val="bg-BG"/>
     </w:rPr>
   </w:style>
-  <w:style w:type="paragraph" w:styleId="NormalWeb">
+  <w:style w:type="paragraph" w:styleId="aa">
     <w:name w:val="Normal (Web)"/>
-    <w:basedOn w:val="Normal"/>
+    <w:basedOn w:val="a"/>
     <w:uiPriority w:val="99"/>
     <w:semiHidden/>
     <w:unhideWhenUsed/>
@@ -4921,9 +4940,9 @@
       <w:szCs w:val="24"/>
     </w:rPr>
   </w:style>
-  <w:style w:type="character" w:styleId="Strong">
+  <w:style w:type="character" w:styleId="ab">
     <w:name w:val="Strong"/>
-    <w:basedOn w:val="DefaultParagraphFont"/>
+    <w:basedOn w:val="a0"/>
     <w:uiPriority w:val="22"/>
     <w:qFormat/>
     <w:rsid w:val="00524789"/>
@@ -4932,10 +4951,10 @@
       <w:bCs/>
     </w:rPr>
   </w:style>
-  <w:style w:type="character" w:customStyle="1" w:styleId="Heading3Char">
-    <w:name w:val="Heading 3 Char"/>
-    <w:basedOn w:val="DefaultParagraphFont"/>
-    <w:link w:val="Heading3"/>
+  <w:style w:type="character" w:customStyle="1" w:styleId="30">
+    <w:name w:val="Заглавие 3 Знак"/>
+    <w:basedOn w:val="a0"/>
+    <w:link w:val="3"/>
     <w:uiPriority w:val="9"/>
     <w:rsid w:val="008C5930"/>
     <w:rPr>
@@ -4946,10 +4965,10 @@
       <w:szCs w:val="32"/>
     </w:rPr>
   </w:style>
-  <w:style w:type="character" w:customStyle="1" w:styleId="Heading4Char">
-    <w:name w:val="Heading 4 Char"/>
-    <w:basedOn w:val="DefaultParagraphFont"/>
-    <w:link w:val="Heading4"/>
+  <w:style w:type="character" w:customStyle="1" w:styleId="40">
+    <w:name w:val="Заглавие 4 Знак"/>
+    <w:basedOn w:val="a0"/>
+    <w:link w:val="4"/>
     <w:uiPriority w:val="9"/>
     <w:rsid w:val="008C5930"/>
     <w:rPr>
@@ -4960,10 +4979,10 @@
       <w:sz w:val="28"/>
     </w:rPr>
   </w:style>
-  <w:style w:type="paragraph" w:styleId="ListParagraph">
+  <w:style w:type="paragraph" w:styleId="ac">
     <w:name w:val="List Paragraph"/>
-    <w:basedOn w:val="Normal"/>
-    <w:link w:val="ListParagraphChar"/>
+    <w:basedOn w:val="a"/>
+    <w:link w:val="ad"/>
     <w:uiPriority w:val="34"/>
     <w:qFormat/>
     <w:rsid w:val="008617B5"/>
@@ -4972,9 +4991,9 @@
       <w:contextualSpacing/>
     </w:pPr>
   </w:style>
-  <w:style w:type="character" w:styleId="FollowedHyperlink">
+  <w:style w:type="character" w:styleId="ae">
     <w:name w:val="FollowedHyperlink"/>
-    <w:basedOn w:val="DefaultParagraphFont"/>
+    <w:basedOn w:val="a0"/>
     <w:uiPriority w:val="99"/>
     <w:semiHidden/>
     <w:unhideWhenUsed/>
@@ -4984,10 +5003,10 @@
       <w:u w:val="single"/>
     </w:rPr>
   </w:style>
-  <w:style w:type="character" w:customStyle="1" w:styleId="Heading5Char">
-    <w:name w:val="Heading 5 Char"/>
-    <w:basedOn w:val="DefaultParagraphFont"/>
-    <w:link w:val="Heading5"/>
+  <w:style w:type="character" w:customStyle="1" w:styleId="50">
+    <w:name w:val="Заглавие 5 Знак"/>
+    <w:basedOn w:val="a0"/>
+    <w:link w:val="5"/>
     <w:uiPriority w:val="9"/>
     <w:semiHidden/>
     <w:rsid w:val="008C5930"/>
@@ -4999,7 +5018,7 @@
   </w:style>
   <w:style w:type="paragraph" w:customStyle="1" w:styleId="Code">
     <w:name w:val="Code"/>
-    <w:basedOn w:val="Normal"/>
+    <w:basedOn w:val="a"/>
     <w:link w:val="CodeChar"/>
     <w:qFormat/>
     <w:rsid w:val="008063E1"/>
@@ -5011,7 +5030,7 @@
   </w:style>
   <w:style w:type="character" w:customStyle="1" w:styleId="CodeChar">
     <w:name w:val="Code Char"/>
-    <w:basedOn w:val="DefaultParagraphFont"/>
+    <w:basedOn w:val="a0"/>
     <w:link w:val="Code"/>
     <w:rsid w:val="008063E1"/>
     <w:rPr>
@@ -5020,9 +5039,9 @@
       <w:noProof/>
     </w:rPr>
   </w:style>
-  <w:style w:type="table" w:styleId="TableGrid">
+  <w:style w:type="table" w:styleId="af">
     <w:name w:val="Table Grid"/>
-    <w:basedOn w:val="TableNormal"/>
+    <w:basedOn w:val="a1"/>
     <w:uiPriority w:val="59"/>
     <w:rsid w:val="00CD2B0A"/>
     <w:pPr>
@@ -5039,16 +5058,16 @@
       </w:tblBorders>
     </w:tblPr>
   </w:style>
-  <w:style w:type="character" w:customStyle="1" w:styleId="ListParagraphChar">
-    <w:name w:val="List Paragraph Char"/>
-    <w:basedOn w:val="DefaultParagraphFont"/>
-    <w:link w:val="ListParagraph"/>
+  <w:style w:type="character" w:customStyle="1" w:styleId="ad">
+    <w:name w:val="Списък на абзаци Знак"/>
+    <w:basedOn w:val="a0"/>
+    <w:link w:val="ac"/>
     <w:uiPriority w:val="34"/>
     <w:rsid w:val="005B0D70"/>
   </w:style>
   <w:style w:type="character" w:customStyle="1" w:styleId="apple-converted-space">
     <w:name w:val="apple-converted-space"/>
-    <w:basedOn w:val="DefaultParagraphFont"/>
+    <w:basedOn w:val="a0"/>
     <w:rsid w:val="005B0D70"/>
   </w:style>
 </w:styles>
@@ -5344,7 +5363,7 @@
 </file>
 
 <file path=customXml/itemProps1.xml><?xml version="1.0" encoding="utf-8"?>
-<ds:datastoreItem xmlns:ds="http://schemas.openxmlformats.org/officeDocument/2006/customXml" ds:itemID="{58A743CF-9ABA-480E-AD98-662C00050F87}">
+<ds:datastoreItem xmlns:ds="http://schemas.openxmlformats.org/officeDocument/2006/customXml" ds:itemID="{FA051338-2231-4890-86DC-B5573143FD25}">
   <ds:schemaRefs>
     <ds:schemaRef ds:uri="http://schemas.openxmlformats.org/officeDocument/2006/bibliography"/>
   </ds:schemaRefs>

</xml_diff>